<commit_message>
Refine answer of Q9
</commit_message>
<xml_diff>
--- a/南方科技大学-爱丁堡大学2+2项目Q&A.docx
+++ b/南方科技大学-爱丁堡大学2+2项目Q&A.docx
@@ -5846,7 +5846,6 @@
       <w:pPr>
         <w:pStyle w:val="Heading2"/>
         <w:rPr>
-          <w:rFonts w:hint="eastAsia"/>
           <w:lang w:val="en-US" w:eastAsia="zh-CN"/>
         </w:rPr>
       </w:pPr>
@@ -5861,7 +5860,6 @@
     <w:p>
       <w:pPr>
         <w:rPr>
-          <w:rFonts w:hint="eastAsia"/>
           <w:lang w:val="en-US" w:eastAsia="zh-CN"/>
         </w:rPr>
       </w:pPr>
@@ -5983,7 +5981,6 @@
       <w:pPr>
         <w:pStyle w:val="Heading3"/>
         <w:rPr>
-          <w:rFonts w:hint="eastAsia"/>
           <w:lang w:val="en-US" w:eastAsia="zh-CN"/>
         </w:rPr>
       </w:pPr>
@@ -6045,7 +6042,6 @@
           <w:numId w:val="13"/>
         </w:numPr>
         <w:rPr>
-          <w:rFonts w:hint="eastAsia"/>
           <w:lang w:val="en-US" w:eastAsia="zh-CN"/>
         </w:rPr>
       </w:pPr>
@@ -6111,6 +6107,54 @@
         </w:rPr>
         <w:t>你是否有一定的生物基础，大概会被问到一些很基本很基本的高中就学过的生物问题，比如说细胞的基本结构啊，线粒体是做什么的啊，电子传递链是什么东西啊？不需要知道得很细节所有蛋白质都背出来，但是要让人感觉到你其实是大概知道这些东西的，让人感觉你是一个生物系的学生，而不是一个物理或历史学的学生因为好玩就来参加面试的。</w:t>
       </w:r>
+      <w:r>
+        <w:rPr>
+          <w:lang w:val="en-US" w:eastAsia="zh-CN"/>
+        </w:rPr>
+        <w:br/>
+      </w:r>
+      <w:r>
+        <w:rPr>
+          <w:rFonts w:hint="eastAsia"/>
+          <w:lang w:val="en-US" w:eastAsia="zh-CN"/>
+        </w:rPr>
+        <w:t>所以说，最基本的词要记得怎么念，比如说</w:t>
+      </w:r>
+      <w:r>
+        <w:rPr>
+          <w:lang w:val="en-US" w:eastAsia="zh-CN"/>
+        </w:rPr>
+        <w:t>cytoplasm, plasma membrane, mitochondria, eukaryote, prokaryotic, organism</w:t>
+      </w:r>
+      <w:r>
+        <w:rPr>
+          <w:lang w:val="en-US" w:eastAsia="zh-CN"/>
+        </w:rPr>
+        <w:t>, protein, amino acid, polysaccharide, carbohydrate</w:t>
+      </w:r>
+      <w:r>
+        <w:rPr>
+          <w:rFonts w:hint="eastAsia"/>
+          <w:lang w:val="en-US" w:eastAsia="zh-CN"/>
+        </w:rPr>
+        <w:t>这些很基本很基本的概念。</w:t>
+      </w:r>
+      <w:r>
+        <w:rPr>
+          <w:rFonts w:hint="eastAsia"/>
+          <w:lang w:val="en-US" w:eastAsia="zh-CN"/>
+        </w:rPr>
+        <w:t>可以多看看网上英文的关于基本的生物过程的动画</w:t>
+      </w:r>
+      <w:bookmarkStart w:id="0" w:name="_GoBack"/>
+      <w:bookmarkEnd w:id="0"/>
+      <w:r>
+        <w:rPr>
+          <w:rFonts w:hint="eastAsia"/>
+          <w:lang w:val="en-US" w:eastAsia="zh-CN"/>
+        </w:rPr>
+        <w:t>视频，自己就熟了。</w:t>
+      </w:r>
     </w:p>
     <w:p>
       <w:pPr>
@@ -6120,7 +6164,6 @@
           <w:numId w:val="13"/>
         </w:numPr>
         <w:rPr>
-          <w:rFonts w:hint="eastAsia"/>
           <w:lang w:val="en-US" w:eastAsia="zh-CN"/>
         </w:rPr>
       </w:pPr>
@@ -6164,6 +6207,7 @@
           <w:rFonts w:hint="eastAsia"/>
           <w:lang w:val="en-US" w:eastAsia="zh-CN"/>
         </w:rPr>
+        <w:lastRenderedPageBreak/>
         <w:t>总体而言，面试很大程度上决定了爱丁堡方面会不会拒绝你，至于会不会被录取，可能还需要看其他的一些材料。但是，因为这是一个自费项目，所以门槛真的不高。</w:t>
       </w:r>
     </w:p>
@@ -6185,24 +6229,15 @@
     <w:p>
       <w:pPr>
         <w:rPr>
-          <w:rFonts w:hint="eastAsia"/>
-          <w:lang w:val="en-US" w:eastAsia="zh-CN"/>
-        </w:rPr>
-      </w:pPr>
-      <w:r>
-        <w:rPr>
-          <w:rFonts w:hint="eastAsia"/>
-          <w:lang w:val="en-US" w:eastAsia="zh-CN"/>
-        </w:rPr>
-        <w:t>我觉得不是准备这个项目的申请，而是在南科大好好学习。如上所述此项目门槛低，真正的难度是在进了项目之后，是否能适应爱丁堡的学习生活。所以就算被录取了，</w:t>
-      </w:r>
-      <w:r>
-        <w:rPr>
-          <w:rFonts w:hint="eastAsia"/>
-          <w:lang w:val="en-US" w:eastAsia="zh-CN"/>
-        </w:rPr>
-        <w:lastRenderedPageBreak/>
-        <w:t>也要以自己为中心考虑，自己是否适合爱丁堡的教学方式和生活环境。你可以以现在已经被此项目录取为前提来打算现阶段最重要的是什么。</w:t>
+          <w:lang w:val="en-US" w:eastAsia="zh-CN"/>
+        </w:rPr>
+      </w:pPr>
+      <w:r>
+        <w:rPr>
+          <w:rFonts w:hint="eastAsia"/>
+          <w:lang w:val="en-US" w:eastAsia="zh-CN"/>
+        </w:rPr>
+        <w:t>我觉得不是准备这个项目的申请，而是在南科大好好学习。如上所述此项目门槛低，真正的难度是在进了项目之后，是否能适应爱丁堡的学习生活。所以就算被录取了，也要以自己为中心考虑，自己是否适合爱丁堡的教学方式和生活环境。你可以以现在已经被此项目录取为前提来打算现阶段最重要的是什么。</w:t>
       </w:r>
     </w:p>
     <w:p>
@@ -6229,7 +6264,6 @@
     <w:p>
       <w:pPr>
         <w:rPr>
-          <w:rFonts w:hint="eastAsia"/>
           <w:lang w:eastAsia="zh-CN"/>
         </w:rPr>
       </w:pPr>
@@ -6244,7 +6278,6 @@
     <w:p>
       <w:pPr>
         <w:rPr>
-          <w:rFonts w:hint="eastAsia"/>
           <w:lang w:eastAsia="zh-CN"/>
         </w:rPr>
       </w:pPr>
@@ -6266,25 +6299,15 @@
     <w:p>
       <w:pPr>
         <w:rPr>
-          <w:rFonts w:hint="eastAsia"/>
-          <w:lang w:eastAsia="zh-CN"/>
-        </w:rPr>
-      </w:pPr>
-      <w:r>
-        <w:rPr>
-          <w:rFonts w:hint="eastAsia"/>
-          <w:lang w:eastAsia="zh-CN"/>
-        </w:rPr>
-        <w:t>因为我是第一个参加这个项目的人，关于这</w:t>
-      </w:r>
-      <w:bookmarkStart w:id="0" w:name="_GoBack"/>
-      <w:bookmarkEnd w:id="0"/>
-      <w:r>
-        <w:rPr>
-          <w:rFonts w:hint="eastAsia"/>
-          <w:lang w:eastAsia="zh-CN"/>
-        </w:rPr>
-        <w:t>个项目的南科大政策方面很多没有完善，过了几年，政策方面应该有了许多变化。具体请咨询国际部、教学工作部、以及学生工作部的老师。</w:t>
+          <w:lang w:eastAsia="zh-CN"/>
+        </w:rPr>
+      </w:pPr>
+      <w:r>
+        <w:rPr>
+          <w:rFonts w:hint="eastAsia"/>
+          <w:lang w:eastAsia="zh-CN"/>
+        </w:rPr>
+        <w:t>因为我是第一个参加这个项目的人，关于这个项目的南科大政策方面很多没有完善，过了几年，政策方面应该有了许多变化。具体请咨询国际部、教学工作部、以及学生工作部的老师。</w:t>
       </w:r>
     </w:p>
     <w:sectPr>
@@ -8499,7 +8522,7 @@
 </file>
 
 <file path=customXml/itemProps1.xml><?xml version="1.0" encoding="utf-8"?>
-<ds:datastoreItem xmlns:ds="http://schemas.openxmlformats.org/officeDocument/2006/customXml" ds:itemID="{748D79D1-B483-AB4C-91EF-DB8A378683BE}">
+<ds:datastoreItem xmlns:ds="http://schemas.openxmlformats.org/officeDocument/2006/customXml" ds:itemID="{F16079DD-8F90-944C-B1B9-27763E1FBD70}">
   <ds:schemaRefs>
     <ds:schemaRef ds:uri="http://schemas.openxmlformats.org/officeDocument/2006/bibliography"/>
   </ds:schemaRefs>

</xml_diff>

<commit_message>
Refine answer to Q9.
</commit_message>
<xml_diff>
--- a/南方科技大学-爱丁堡大学2+2项目Q&A.docx
+++ b/南方科技大学-爱丁堡大学2+2项目Q&A.docx
@@ -6057,22 +6057,17 @@
           <w:rFonts w:hint="eastAsia"/>
           <w:lang w:val="en-US" w:eastAsia="zh-CN"/>
         </w:rPr>
-        <w:t>，有口音或者说得比较慢都没关系，放轻松正常说英语就好了。这个时候你的目的不是像面试官展示你的英语说得有多么溜，而是展现自己</w:t>
-      </w:r>
-      <w:r>
-        <w:rPr>
-          <w:rFonts w:hint="eastAsia"/>
-          <w:lang w:val="en-US" w:eastAsia="zh-CN"/>
-        </w:rPr>
-        <w:t>能够</w:t>
-      </w:r>
-      <w:r>
-        <w:rPr>
-          <w:rFonts w:hint="eastAsia"/>
-          <w:lang w:val="en-US" w:eastAsia="zh-CN"/>
-        </w:rPr>
-        <w:t>用英语</w:t>
-      </w:r>
+        <w:t>，有口音或者说得比较慢都没关系，放轻松正常说英语就好了。这个时候你的目的不是像面试官展示你的英语说得有多么溜，而是</w:t>
+      </w:r>
+      <w:r>
+        <w:rPr>
+          <w:rFonts w:hint="eastAsia"/>
+          <w:lang w:val="en-US" w:eastAsia="zh-CN"/>
+        </w:rPr>
+        <w:t>希望能够</w:t>
+      </w:r>
+      <w:bookmarkStart w:id="0" w:name="_GoBack"/>
+      <w:bookmarkEnd w:id="0"/>
       <w:r>
         <w:rPr>
           <w:rFonts w:hint="eastAsia"/>
@@ -6096,7 +6091,6 @@
           <w:numId w:val="13"/>
         </w:numPr>
         <w:rPr>
-          <w:rFonts w:hint="eastAsia"/>
           <w:lang w:val="en-US" w:eastAsia="zh-CN"/>
         </w:rPr>
       </w:pPr>
@@ -6144,16 +6138,7 @@
           <w:rFonts w:hint="eastAsia"/>
           <w:lang w:val="en-US" w:eastAsia="zh-CN"/>
         </w:rPr>
-        <w:t>可以多看看网上英文的关于基本的生物过程的动画</w:t>
-      </w:r>
-      <w:bookmarkStart w:id="0" w:name="_GoBack"/>
-      <w:bookmarkEnd w:id="0"/>
-      <w:r>
-        <w:rPr>
-          <w:rFonts w:hint="eastAsia"/>
-          <w:lang w:val="en-US" w:eastAsia="zh-CN"/>
-        </w:rPr>
-        <w:t>视频，自己就熟了。</w:t>
+        <w:t>可以多看看网上英文的关于基本的生物过程的动画视频，自己就熟了。</w:t>
       </w:r>
     </w:p>
     <w:p>
@@ -8522,7 +8507,7 @@
 </file>
 
 <file path=customXml/itemProps1.xml><?xml version="1.0" encoding="utf-8"?>
-<ds:datastoreItem xmlns:ds="http://schemas.openxmlformats.org/officeDocument/2006/customXml" ds:itemID="{F16079DD-8F90-944C-B1B9-27763E1FBD70}">
+<ds:datastoreItem xmlns:ds="http://schemas.openxmlformats.org/officeDocument/2006/customXml" ds:itemID="{59267505-B658-5A44-8B89-B90212D6E421}">
   <ds:schemaRefs>
     <ds:schemaRef ds:uri="http://schemas.openxmlformats.org/officeDocument/2006/bibliography"/>
   </ds:schemaRefs>

</xml_diff>